<commit_message>
check knnsearch to make sure.. To Finish: last 2 questions
</commit_message>
<xml_diff>
--- a/Guia de laboratorio 9.1.docx
+++ b/Guia de laboratorio 9.1.docx
@@ -127,7 +127,7 @@
       <w:hyperlink r:id="rId8" w:history="1">
         <w:r>
           <w:rPr>
-            <w:rStyle w:val="Hipervnculo"/>
+            <w:rStyle w:val="Hyperlink"/>
             <w:bCs/>
             <w:i/>
           </w:rPr>
@@ -429,7 +429,7 @@
     </w:p>
     <w:p>
       <w:pPr>
-        <w:pStyle w:val="Prrafodelista"/>
+        <w:pStyle w:val="ListParagraph"/>
         <w:numPr>
           <w:ilvl w:val="0"/>
           <w:numId w:val="11"/>
@@ -489,7 +489,7 @@
     </w:p>
     <w:p>
       <w:pPr>
-        <w:pStyle w:val="Prrafodelista"/>
+        <w:pStyle w:val="ListParagraph"/>
         <w:numPr>
           <w:ilvl w:val="0"/>
           <w:numId w:val="11"/>
@@ -505,7 +505,7 @@
     </w:p>
     <w:p>
       <w:pPr>
-        <w:pStyle w:val="Prrafodelista"/>
+        <w:pStyle w:val="ListParagraph"/>
         <w:numPr>
           <w:ilvl w:val="0"/>
           <w:numId w:val="11"/>
@@ -599,7 +599,7 @@
     </w:p>
     <w:p>
       <w:pPr>
-        <w:pStyle w:val="Prrafodelista"/>
+        <w:pStyle w:val="ListParagraph"/>
         <w:numPr>
           <w:ilvl w:val="0"/>
           <w:numId w:val="11"/>
@@ -711,7 +711,7 @@
     </w:p>
     <w:tbl>
       <w:tblPr>
-        <w:tblStyle w:val="Tablaconcuadrcula"/>
+        <w:tblStyle w:val="TableGrid"/>
         <w:tblW w:w="0" w:type="auto"/>
         <w:tblInd w:w="360" w:type="dxa"/>
         <w:tblLook w:val="04A0" w:firstRow="1" w:lastRow="0" w:firstColumn="1" w:lastColumn="0" w:noHBand="0" w:noVBand="1"/>
@@ -1441,7 +1441,7 @@
     </w:p>
     <w:tbl>
       <w:tblPr>
-        <w:tblStyle w:val="Tablaconcuadrcula"/>
+        <w:tblStyle w:val="TableGrid"/>
         <w:tblW w:w="0" w:type="auto"/>
         <w:tblInd w:w="360" w:type="dxa"/>
         <w:tblLook w:val="04A0" w:firstRow="1" w:lastRow="0" w:firstColumn="1" w:lastColumn="0" w:noHBand="0" w:noVBand="1"/>
@@ -1690,6 +1690,12 @@
               </w:tabs>
               <w:jc w:val="both"/>
             </w:pPr>
+            <w:r>
+              <w:t>0</w:t>
+            </w:r>
+            <w:r>
+              <w:t>.36055</w:t>
+            </w:r>
           </w:p>
         </w:tc>
         <w:tc>
@@ -1703,6 +1709,9 @@
               </w:tabs>
               <w:jc w:val="both"/>
             </w:pPr>
+            <w:r>
+              <w:t>0.14142</w:t>
+            </w:r>
           </w:p>
         </w:tc>
         <w:tc>
@@ -1716,6 +1725,9 @@
               </w:tabs>
               <w:jc w:val="both"/>
             </w:pPr>
+            <w:r>
+              <w:t>0.3162</w:t>
+            </w:r>
           </w:p>
         </w:tc>
       </w:tr>
@@ -1768,6 +1780,9 @@
               </w:tabs>
               <w:jc w:val="both"/>
             </w:pPr>
+            <w:r>
+              <w:t>0.61644</w:t>
+            </w:r>
           </w:p>
         </w:tc>
         <w:tc>
@@ -1781,6 +1796,9 @@
               </w:tabs>
               <w:jc w:val="both"/>
             </w:pPr>
+            <w:r>
+              <w:t>0.28284</w:t>
+            </w:r>
           </w:p>
         </w:tc>
         <w:tc>
@@ -1794,6 +1812,9 @@
               </w:tabs>
               <w:jc w:val="both"/>
             </w:pPr>
+            <w:r>
+              <w:t>0.331662</w:t>
+            </w:r>
           </w:p>
         </w:tc>
       </w:tr>
@@ -1846,6 +1867,9 @@
               </w:tabs>
               <w:jc w:val="both"/>
             </w:pPr>
+            <w:r>
+              <w:t>0.7874</w:t>
+            </w:r>
           </w:p>
         </w:tc>
         <w:tc>
@@ -1859,6 +1883,9 @@
               </w:tabs>
               <w:jc w:val="both"/>
             </w:pPr>
+            <w:r>
+              <w:t>0.38729</w:t>
+            </w:r>
           </w:p>
         </w:tc>
         <w:tc>
@@ -1872,6 +1899,9 @@
               </w:tabs>
               <w:jc w:val="both"/>
             </w:pPr>
+            <w:r>
+              <w:t>0.54772</w:t>
+            </w:r>
           </w:p>
         </w:tc>
       </w:tr>
@@ -1925,6 +1955,9 @@
               </w:tabs>
               <w:jc w:val="both"/>
             </w:pPr>
+            <w:r>
+              <w:t>1.04880</w:t>
+            </w:r>
           </w:p>
         </w:tc>
         <w:tc>
@@ -1938,6 +1971,9 @@
               </w:tabs>
               <w:jc w:val="both"/>
             </w:pPr>
+            <w:r>
+              <w:t>0.519615</w:t>
+            </w:r>
           </w:p>
         </w:tc>
         <w:tc>
@@ -1951,6 +1987,9 @@
               </w:tabs>
               <w:jc w:val="both"/>
             </w:pPr>
+            <w:r>
+              <w:t>0.774596</w:t>
+            </w:r>
           </w:p>
         </w:tc>
       </w:tr>
@@ -1995,6 +2034,9 @@
               </w:tabs>
               <w:jc w:val="both"/>
             </w:pPr>
+            <w:r>
+              <w:t>1.4628</w:t>
+            </w:r>
           </w:p>
         </w:tc>
         <w:tc>
@@ -2008,6 +2050,9 @@
               </w:tabs>
               <w:jc w:val="both"/>
             </w:pPr>
+            <w:r>
+              <w:t>1.0099</w:t>
+            </w:r>
           </w:p>
         </w:tc>
         <w:tc>
@@ -2021,6 +2066,9 @@
               </w:tabs>
               <w:jc w:val="both"/>
             </w:pPr>
+            <w:r>
+              <w:t>1.0</w:t>
+            </w:r>
           </w:p>
         </w:tc>
       </w:tr>
@@ -2054,7 +2102,7 @@
     </w:p>
     <w:p>
       <w:pPr>
-        <w:pStyle w:val="Prrafodelista"/>
+        <w:pStyle w:val="ListParagraph"/>
         <w:numPr>
           <w:ilvl w:val="0"/>
           <w:numId w:val="12"/>
@@ -2110,7 +2158,7 @@
     </w:p>
     <w:p>
       <w:pPr>
-        <w:pStyle w:val="Prrafodelista"/>
+        <w:pStyle w:val="ListParagraph"/>
         <w:numPr>
           <w:ilvl w:val="0"/>
           <w:numId w:val="12"/>
@@ -2129,7 +2177,7 @@
     </w:p>
     <w:p>
       <w:pPr>
-        <w:pStyle w:val="Prrafodelista"/>
+        <w:pStyle w:val="ListParagraph"/>
         <w:tabs>
           <w:tab w:val="left" w:pos="5134"/>
         </w:tabs>
@@ -2201,7 +2249,7 @@
 <w:hdr xmlns:wpc="http://schemas.microsoft.com/office/word/2010/wordprocessingCanvas" xmlns:cx="http://schemas.microsoft.com/office/drawing/2014/chartex" xmlns:cx1="http://schemas.microsoft.com/office/drawing/2015/9/8/chartex" xmlns:cx2="http://schemas.microsoft.com/office/drawing/2015/10/21/chartex" xmlns:cx3="http://schemas.microsoft.com/office/drawing/2016/5/9/chartex" xmlns:cx4="http://schemas.microsoft.com/office/drawing/2016/5/10/chartex" xmlns:cx5="http://schemas.microsoft.com/office/drawing/2016/5/11/chartex" xmlns:cx6="http://schemas.microsoft.com/office/drawing/2016/5/12/chartex" xmlns:cx7="http://schemas.microsoft.com/office/drawing/2016/5/13/chartex" xmlns:cx8="http://schemas.microsoft.com/office/drawing/2016/5/14/chartex" xmlns:mc="http://schemas.openxmlformats.org/markup-compatibility/2006" xmlns:aink="http://schemas.microsoft.com/office/drawing/2016/ink" xmlns:am3d="http://schemas.microsoft.com/office/drawing/2017/model3d" xmlns:o="urn:schemas-microsoft-com:office:office" xmlns:r="http://schemas.openxmlformats.org/officeDocument/2006/relationships" xmlns:m="http://schemas.openxmlformats.org/officeDocument/2006/math" xmlns:v="urn:schemas-microsoft-com:vml" xmlns:wp14="http://schemas.microsoft.com/office/word/2010/wordprocessingDrawing" xmlns:wp="http://schemas.openxmlformats.org/drawingml/2006/wordprocessingDrawing" xmlns:w10="urn:schemas-microsoft-com:office:word" xmlns:w="http://schemas.openxmlformats.org/wordprocessingml/2006/main" xmlns:w14="http://schemas.microsoft.com/office/word/2010/wordml" xmlns:w15="http://schemas.microsoft.com/office/word/2012/wordml" xmlns:w16cex="http://schemas.microsoft.com/office/word/2018/wordml/cex" xmlns:w16cid="http://schemas.microsoft.com/office/word/2016/wordml/cid" xmlns:w16="http://schemas.microsoft.com/office/word/2018/wordml" xmlns:w16sdtdh="http://schemas.microsoft.com/office/word/2020/wordml/sdtdatahash" xmlns:w16se="http://schemas.microsoft.com/office/word/2015/wordml/symex" xmlns:wpg="http://schemas.microsoft.com/office/word/2010/wordprocessingGroup" xmlns:wpi="http://schemas.microsoft.com/office/word/2010/wordprocessingInk" xmlns:wne="http://schemas.microsoft.com/office/word/2006/wordml" xmlns:wps="http://schemas.microsoft.com/office/word/2010/wordprocessingShape" mc:Ignorable="w14 w15 w16se w16cid w16 w16cex w16sdtdh wp14">
   <w:p>
     <w:pPr>
-      <w:pStyle w:val="Encabezado"/>
+      <w:pStyle w:val="Header"/>
       <w:rPr>
         <w:rFonts w:ascii="Times New Roman" w:hAnsi="Times New Roman" w:cs="Times New Roman"/>
         <w:sz w:val="20"/>
@@ -2219,7 +2267,7 @@
   </w:p>
   <w:p>
     <w:pPr>
-      <w:pStyle w:val="Encabezado"/>
+      <w:pStyle w:val="Header"/>
       <w:tabs>
         <w:tab w:val="clear" w:pos="8504"/>
         <w:tab w:val="right" w:pos="9072"/>
@@ -2241,7 +2289,7 @@
   </w:p>
   <w:p>
     <w:pPr>
-      <w:pStyle w:val="Encabezado"/>
+      <w:pStyle w:val="Header"/>
       <w:pBdr>
         <w:bottom w:val="single" w:sz="12" w:space="1" w:color="auto"/>
       </w:pBdr>
@@ -3959,13 +4007,13 @@
     <w:name w:val="Normal"/>
     <w:qFormat/>
   </w:style>
-  <w:style w:type="character" w:default="1" w:styleId="Fuentedeprrafopredeter">
+  <w:style w:type="character" w:default="1" w:styleId="DefaultParagraphFont">
     <w:name w:val="Default Paragraph Font"/>
     <w:uiPriority w:val="1"/>
     <w:semiHidden/>
     <w:unhideWhenUsed/>
   </w:style>
-  <w:style w:type="table" w:default="1" w:styleId="Tablanormal">
+  <w:style w:type="table" w:default="1" w:styleId="TableNormal">
     <w:name w:val="Normal Table"/>
     <w:uiPriority w:val="99"/>
     <w:semiHidden/>
@@ -3980,16 +4028,16 @@
       </w:tblCellMar>
     </w:tblPr>
   </w:style>
-  <w:style w:type="numbering" w:default="1" w:styleId="Sinlista">
+  <w:style w:type="numbering" w:default="1" w:styleId="NoList">
     <w:name w:val="No List"/>
     <w:uiPriority w:val="99"/>
     <w:semiHidden/>
     <w:unhideWhenUsed/>
   </w:style>
-  <w:style w:type="paragraph" w:styleId="Encabezado">
+  <w:style w:type="paragraph" w:styleId="Header">
     <w:name w:val="header"/>
     <w:basedOn w:val="Normal"/>
-    <w:link w:val="EncabezadoCar"/>
+    <w:link w:val="HeaderChar"/>
     <w:uiPriority w:val="99"/>
     <w:unhideWhenUsed/>
     <w:rsid w:val="001533A7"/>
@@ -4001,17 +4049,17 @@
       <w:spacing w:after="0" w:line="240" w:lineRule="auto"/>
     </w:pPr>
   </w:style>
-  <w:style w:type="character" w:customStyle="1" w:styleId="EncabezadoCar">
-    <w:name w:val="Encabezado Car"/>
-    <w:basedOn w:val="Fuentedeprrafopredeter"/>
-    <w:link w:val="Encabezado"/>
+  <w:style w:type="character" w:customStyle="1" w:styleId="HeaderChar">
+    <w:name w:val="Header Char"/>
+    <w:basedOn w:val="DefaultParagraphFont"/>
+    <w:link w:val="Header"/>
     <w:uiPriority w:val="99"/>
     <w:rsid w:val="001533A7"/>
   </w:style>
-  <w:style w:type="paragraph" w:styleId="Piedepgina">
+  <w:style w:type="paragraph" w:styleId="Footer">
     <w:name w:val="footer"/>
     <w:basedOn w:val="Normal"/>
-    <w:link w:val="PiedepginaCar"/>
+    <w:link w:val="FooterChar"/>
     <w:uiPriority w:val="99"/>
     <w:unhideWhenUsed/>
     <w:rsid w:val="001533A7"/>
@@ -4023,16 +4071,16 @@
       <w:spacing w:after="0" w:line="240" w:lineRule="auto"/>
     </w:pPr>
   </w:style>
-  <w:style w:type="character" w:customStyle="1" w:styleId="PiedepginaCar">
-    <w:name w:val="Pie de página Car"/>
-    <w:basedOn w:val="Fuentedeprrafopredeter"/>
-    <w:link w:val="Piedepgina"/>
+  <w:style w:type="character" w:customStyle="1" w:styleId="FooterChar">
+    <w:name w:val="Footer Char"/>
+    <w:basedOn w:val="DefaultParagraphFont"/>
+    <w:link w:val="Footer"/>
     <w:uiPriority w:val="99"/>
     <w:rsid w:val="001533A7"/>
   </w:style>
-  <w:style w:type="character" w:styleId="Textodelmarcadordeposicin">
+  <w:style w:type="character" w:styleId="PlaceholderText">
     <w:name w:val="Placeholder Text"/>
-    <w:basedOn w:val="Fuentedeprrafopredeter"/>
+    <w:basedOn w:val="DefaultParagraphFont"/>
     <w:uiPriority w:val="99"/>
     <w:semiHidden/>
     <w:rsid w:val="001533A7"/>
@@ -4056,7 +4104,7 @@
       <w:lang w:eastAsia="es-PE"/>
     </w:rPr>
   </w:style>
-  <w:style w:type="paragraph" w:styleId="Prrafodelista">
+  <w:style w:type="paragraph" w:styleId="ListParagraph">
     <w:name w:val="List Paragraph"/>
     <w:basedOn w:val="Normal"/>
     <w:uiPriority w:val="34"/>
@@ -4067,9 +4115,9 @@
       <w:contextualSpacing/>
     </w:pPr>
   </w:style>
-  <w:style w:type="table" w:styleId="Tablaconcuadrcula">
+  <w:style w:type="table" w:styleId="TableGrid">
     <w:name w:val="Table Grid"/>
-    <w:basedOn w:val="Tablanormal"/>
+    <w:basedOn w:val="TableNormal"/>
     <w:uiPriority w:val="39"/>
     <w:rsid w:val="00B22E8C"/>
     <w:pPr>
@@ -4088,7 +4136,7 @@
   </w:style>
   <w:style w:type="character" w:customStyle="1" w:styleId="fontstyle01">
     <w:name w:val="fontstyle01"/>
-    <w:basedOn w:val="Fuentedeprrafopredeter"/>
+    <w:basedOn w:val="DefaultParagraphFont"/>
     <w:rsid w:val="00291E0A"/>
     <w:rPr>
       <w:rFonts w:ascii="CMSS10" w:hAnsi="CMSS10" w:hint="default"/>
@@ -4101,9 +4149,9 @@
       <w:szCs w:val="20"/>
     </w:rPr>
   </w:style>
-  <w:style w:type="table" w:styleId="Tablaconcuadrculaclara">
+  <w:style w:type="table" w:styleId="TableGridLight">
     <w:name w:val="Grid Table Light"/>
-    <w:basedOn w:val="Tablanormal"/>
+    <w:basedOn w:val="TableNormal"/>
     <w:uiPriority w:val="40"/>
     <w:rsid w:val="002D260A"/>
     <w:pPr>
@@ -4120,9 +4168,9 @@
       </w:tblBorders>
     </w:tblPr>
   </w:style>
-  <w:style w:type="table" w:styleId="Tablanormal1">
+  <w:style w:type="table" w:styleId="PlainTable1">
     <w:name w:val="Plain Table 1"/>
-    <w:basedOn w:val="Tablanormal"/>
+    <w:basedOn w:val="TableNormal"/>
     <w:uiPriority w:val="41"/>
     <w:rsid w:val="0044045D"/>
     <w:pPr>
@@ -4183,9 +4231,9 @@
       </w:tcPr>
     </w:tblStylePr>
   </w:style>
-  <w:style w:type="character" w:styleId="Hipervnculo">
+  <w:style w:type="character" w:styleId="Hyperlink">
     <w:name w:val="Hyperlink"/>
-    <w:basedOn w:val="Fuentedeprrafopredeter"/>
+    <w:basedOn w:val="DefaultParagraphFont"/>
     <w:uiPriority w:val="99"/>
     <w:unhideWhenUsed/>
     <w:rsid w:val="00CF0DF5"/>
@@ -4194,9 +4242,9 @@
       <w:u w:val="single"/>
     </w:rPr>
   </w:style>
-  <w:style w:type="character" w:styleId="Mencinsinresolver">
+  <w:style w:type="character" w:styleId="UnresolvedMention">
     <w:name w:val="Unresolved Mention"/>
-    <w:basedOn w:val="Fuentedeprrafopredeter"/>
+    <w:basedOn w:val="DefaultParagraphFont"/>
     <w:uiPriority w:val="99"/>
     <w:semiHidden/>
     <w:unhideWhenUsed/>
@@ -4206,9 +4254,9 @@
       <w:shd w:val="clear" w:color="auto" w:fill="E1DFDD"/>
     </w:rPr>
   </w:style>
-  <w:style w:type="character" w:styleId="Hipervnculovisitado">
+  <w:style w:type="character" w:styleId="FollowedHyperlink">
     <w:name w:val="FollowedHyperlink"/>
-    <w:basedOn w:val="Fuentedeprrafopredeter"/>
+    <w:basedOn w:val="DefaultParagraphFont"/>
     <w:uiPriority w:val="99"/>
     <w:semiHidden/>
     <w:unhideWhenUsed/>

</xml_diff>

<commit_message>
kknsearch done and word updated
</commit_message>
<xml_diff>
--- a/Guia de laboratorio 9.1.docx
+++ b/Guia de laboratorio 9.1.docx
@@ -1315,7 +1315,6 @@
           <w:tab w:val="left" w:pos="5134"/>
         </w:tabs>
         <w:ind w:left="360"/>
-        <w:jc w:val="center"/>
         <w:rPr>
           <w:b/>
         </w:rPr>
@@ -1327,9 +1326,17 @@
           <w:lang w:val="en-US"/>
         </w:rPr>
         <w:drawing>
-          <wp:inline distT="0" distB="0" distL="0" distR="0" wp14:anchorId="22F47705" wp14:editId="1786B87C">
+          <wp:anchor distT="0" distB="0" distL="114300" distR="114300" simplePos="0" relativeHeight="251660288" behindDoc="0" locked="0" layoutInCell="1" allowOverlap="1" wp14:anchorId="22F47705" wp14:editId="4E8DFA46">
+            <wp:simplePos x="0" y="0"/>
+            <wp:positionH relativeFrom="column">
+              <wp:posOffset>2205355</wp:posOffset>
+            </wp:positionH>
+            <wp:positionV relativeFrom="paragraph">
+              <wp:align>top</wp:align>
+            </wp:positionV>
             <wp:extent cx="3381000" cy="1789043"/>
             <wp:effectExtent l="0" t="0" r="0" b="1905"/>
+            <wp:wrapSquare wrapText="bothSides"/>
             <wp:docPr id="10" name="Imagen 10"/>
             <wp:cNvGraphicFramePr>
               <a:graphicFrameLocks xmlns:a="http://schemas.openxmlformats.org/drawingml/2006/main" noChangeAspect="1"/>
@@ -1357,7 +1364,7 @@
                   <pic:spPr bwMode="auto">
                     <a:xfrm>
                       <a:off x="0" y="0"/>
-                      <a:ext cx="3420686" cy="1810043"/>
+                      <a:ext cx="3381000" cy="1789043"/>
                     </a:xfrm>
                     <a:prstGeom prst="rect">
                       <a:avLst/>
@@ -1375,8 +1382,14 @@
                 </pic:pic>
               </a:graphicData>
             </a:graphic>
-          </wp:inline>
+          </wp:anchor>
         </w:drawing>
+      </w:r>
+      <w:r>
+        <w:rPr>
+          <w:b/>
+        </w:rPr>
+        <w:br w:type="textWrapping" w:clear="all"/>
       </w:r>
     </w:p>
     <w:p>
@@ -1691,10 +1704,7 @@
               <w:jc w:val="both"/>
             </w:pPr>
             <w:r>
-              <w:t>0</w:t>
-            </w:r>
-            <w:r>
-              <w:t>.36055</w:t>
+              <w:t>1</w:t>
             </w:r>
           </w:p>
         </w:tc>
@@ -1710,7 +1720,7 @@
               <w:jc w:val="both"/>
             </w:pPr>
             <w:r>
-              <w:t>0.14142</w:t>
+              <w:t>1</w:t>
             </w:r>
           </w:p>
         </w:tc>
@@ -1726,7 +1736,7 @@
               <w:jc w:val="both"/>
             </w:pPr>
             <w:r>
-              <w:t>0.3162</w:t>
+              <w:t>1</w:t>
             </w:r>
           </w:p>
         </w:tc>
@@ -1781,7 +1791,7 @@
               <w:jc w:val="both"/>
             </w:pPr>
             <w:r>
-              <w:t>0.61644</w:t>
+              <w:t>1</w:t>
             </w:r>
           </w:p>
         </w:tc>
@@ -1797,7 +1807,7 @@
               <w:jc w:val="both"/>
             </w:pPr>
             <w:r>
-              <w:t>0.28284</w:t>
+              <w:t>1</w:t>
             </w:r>
           </w:p>
         </w:tc>
@@ -1813,7 +1823,7 @@
               <w:jc w:val="both"/>
             </w:pPr>
             <w:r>
-              <w:t>0.331662</w:t>
+              <w:t>1</w:t>
             </w:r>
           </w:p>
         </w:tc>
@@ -1868,7 +1878,7 @@
               <w:jc w:val="both"/>
             </w:pPr>
             <w:r>
-              <w:t>0.7874</w:t>
+              <w:t>1</w:t>
             </w:r>
           </w:p>
         </w:tc>
@@ -1884,7 +1894,7 @@
               <w:jc w:val="both"/>
             </w:pPr>
             <w:r>
-              <w:t>0.38729</w:t>
+              <w:t>1</w:t>
             </w:r>
           </w:p>
         </w:tc>
@@ -1900,7 +1910,7 @@
               <w:jc w:val="both"/>
             </w:pPr>
             <w:r>
-              <w:t>0.54772</w:t>
+              <w:t>0.875</w:t>
             </w:r>
           </w:p>
         </w:tc>
@@ -1956,7 +1966,7 @@
               <w:jc w:val="both"/>
             </w:pPr>
             <w:r>
-              <w:t>1.04880</w:t>
+              <w:t>1</w:t>
             </w:r>
           </w:p>
         </w:tc>
@@ -1972,7 +1982,7 @@
               <w:jc w:val="both"/>
             </w:pPr>
             <w:r>
-              <w:t>0.519615</w:t>
+              <w:t>1</w:t>
             </w:r>
           </w:p>
         </w:tc>
@@ -1988,7 +1998,7 @@
               <w:jc w:val="both"/>
             </w:pPr>
             <w:r>
-              <w:t>0.774596</w:t>
+              <w:t>0.625</w:t>
             </w:r>
           </w:p>
         </w:tc>
@@ -2035,7 +2045,7 @@
               <w:jc w:val="both"/>
             </w:pPr>
             <w:r>
-              <w:t>1.4628</w:t>
+              <w:t>1</w:t>
             </w:r>
           </w:p>
         </w:tc>
@@ -2051,7 +2061,7 @@
               <w:jc w:val="both"/>
             </w:pPr>
             <w:r>
-              <w:t>1.0099</w:t>
+              <w:t>1</w:t>
             </w:r>
           </w:p>
         </w:tc>
@@ -2067,7 +2077,7 @@
               <w:jc w:val="both"/>
             </w:pPr>
             <w:r>
-              <w:t>1.0</w:t>
+              <w:t>0.500</w:t>
             </w:r>
           </w:p>
         </w:tc>

</xml_diff>